<commit_message>
add data for 2n39
</commit_message>
<xml_diff>
--- a/gitdeta.docx
+++ b/gitdeta.docx
@@ -5789,26 +5789,34 @@
           <w:lang w:val="en-AU" w:bidi="fa-IR"/>
         </w:rPr>
       </w:pPr>
+      <w:r>
+        <w:rPr>
+          <w:sz w:val="32"/>
+          <w:szCs w:val="32"/>
+          <w:lang w:val="en-AU" w:bidi="fa-IR"/>
+        </w:rPr>
+        <w:t>for this file for master</w:t>
+      </w:r>
+    </w:p>
+    <w:p>
+      <w:pPr>
+        <w:bidi/>
+        <w:rPr>
+          <w:sz w:val="32"/>
+          <w:szCs w:val="32"/>
+          <w:lang w:val="en-AU" w:bidi="fa-IR"/>
+        </w:rPr>
+      </w:pPr>
+      <w:r>
+        <w:rPr>
+          <w:sz w:val="32"/>
+          <w:szCs w:val="32"/>
+          <w:lang w:val="en-AU" w:bidi="fa-IR"/>
+        </w:rPr>
+        <w:t>data for 2n39</w:t>
+      </w:r>
       <w:bookmarkStart w:id="0" w:name="_GoBack"/>
-      <w:r>
-        <w:rPr>
-          <w:sz w:val="32"/>
-          <w:szCs w:val="32"/>
-          <w:lang w:val="en-AU" w:bidi="fa-IR"/>
-        </w:rPr>
-        <w:t>for this file for master</w:t>
-      </w:r>
-    </w:p>
-    <w:bookmarkEnd w:id="0"/>
-    <w:p>
-      <w:pPr>
-        <w:bidi/>
-        <w:rPr>
-          <w:sz w:val="32"/>
-          <w:szCs w:val="32"/>
-          <w:lang w:val="en-AU" w:bidi="fa-IR"/>
-        </w:rPr>
-      </w:pPr>
+      <w:bookmarkEnd w:id="0"/>
     </w:p>
     <w:p>
       <w:pPr>

</xml_diff>